<commit_message>
Correo electrónico agregado a la documentación.
</commit_message>
<xml_diff>
--- a/FORMATO-DOCTO-DEL-PROYECTO-DB-Version-4.docx
+++ b/FORMATO-DOCTO-DEL-PROYECTO-DB-Version-4.docx
@@ -249,6 +249,8 @@
             </w:pPr>
           </w:p>
         </w:tc>
+        <w:bookmarkStart w:id="0" w:name="_GoBack"/>
+        <w:bookmarkEnd w:id="0"/>
       </w:tr>
     </w:tbl>
     <w:p>
@@ -266,7 +268,7 @@
       <w:r>
         <w:t>TABLA DE CONTENIDO</w:t>
       </w:r>
-      <w:bookmarkStart w:id="0" w:name="_Toc3960791"/>
+      <w:bookmarkStart w:id="1" w:name="_Toc3960791"/>
     </w:p>
     <w:p>
       <w:pPr>
@@ -1262,14 +1264,14 @@
       <w:pPr>
         <w:pStyle w:val="Ttulo1"/>
       </w:pPr>
-      <w:bookmarkStart w:id="1" w:name="_Toc434909685"/>
-      <w:bookmarkStart w:id="2" w:name="_Toc3960792"/>
-      <w:bookmarkEnd w:id="0"/>
+      <w:bookmarkStart w:id="2" w:name="_Toc434909685"/>
+      <w:bookmarkStart w:id="3" w:name="_Toc3960792"/>
+      <w:bookmarkEnd w:id="1"/>
       <w:r>
         <w:lastRenderedPageBreak/>
         <w:t>Propósito del Documento.</w:t>
       </w:r>
-      <w:bookmarkEnd w:id="1"/>
+      <w:bookmarkEnd w:id="2"/>
     </w:p>
     <w:p/>
     <w:p>
@@ -1285,10 +1287,18 @@
       <w:pPr>
         <w:pStyle w:val="Ttulo1"/>
       </w:pPr>
-      <w:bookmarkStart w:id="3" w:name="_Toc434909686"/>
+      <w:bookmarkStart w:id="4" w:name="_Toc434909686"/>
       <w:r>
         <w:t>Antecedentes.</w:t>
       </w:r>
+      <w:bookmarkEnd w:id="4"/>
+    </w:p>
+    <w:p>
+      <w:pPr>
+        <w:pStyle w:val="paragraph"/>
+        <w:ind w:left="0" w:firstLine="0"/>
+      </w:pPr>
+      <w:bookmarkStart w:id="5" w:name="_Toc3960799"/>
       <w:bookmarkEnd w:id="3"/>
     </w:p>
     <w:p>
@@ -1296,8 +1306,29 @@
         <w:pStyle w:val="paragraph"/>
         <w:ind w:left="0" w:firstLine="0"/>
       </w:pPr>
-      <w:bookmarkStart w:id="4" w:name="_Toc3960799"/>
-      <w:bookmarkEnd w:id="2"/>
+      <w:r>
+        <w:t>El proyecto consiste en realizar un esquema</w:t>
+      </w:r>
+      <w:r>
+        <w:t xml:space="preserve"> </w:t>
+      </w:r>
+      <w:r>
+        <w:t>e implementación de Base de Datos que gestione l</w:t>
+      </w:r>
+      <w:r>
+        <w:t>as transacciones de un banco, e internamente está</w:t>
+      </w:r>
+      <w:r>
+        <w:t xml:space="preserve"> compuesta por 5 tablas; Banco, Cliente, Cuenta, </w:t>
+      </w:r>
+      <w:proofErr w:type="spellStart"/>
+      <w:r>
+        <w:t>TipoCuenta</w:t>
+      </w:r>
+      <w:proofErr w:type="spellEnd"/>
+      <w:r>
+        <w:t xml:space="preserve"> y Transacciones.</w:t>
+      </w:r>
     </w:p>
     <w:p>
       <w:pPr>
@@ -1305,59 +1336,30 @@
         <w:ind w:left="0" w:firstLine="0"/>
       </w:pPr>
       <w:r>
-        <w:t>El proyecto consiste en realizar un esquema</w:t>
-      </w:r>
-      <w:r>
-        <w:t xml:space="preserve"> </w:t>
-      </w:r>
-      <w:r>
-        <w:t>e implementación de Base de Datos que gestione l</w:t>
-      </w:r>
-      <w:r>
-        <w:t>as transacciones de un banco, e internamente está</w:t>
-      </w:r>
-      <w:r>
-        <w:t xml:space="preserve"> compuesta por 5 tablas; Banco, Cliente, Cuenta, </w:t>
+        <w:t xml:space="preserve">Se generarán múltiples entradas de datos en estas tablas para poder evaluar su funcionamiento, así como </w:t>
       </w:r>
       <w:proofErr w:type="spellStart"/>
       <w:r>
-        <w:t>TipoCuenta</w:t>
+        <w:t>triggers</w:t>
       </w:r>
       <w:proofErr w:type="spellEnd"/>
       <w:r>
-        <w:t xml:space="preserve"> y Transacciones.</w:t>
+        <w:t xml:space="preserve">, </w:t>
+      </w:r>
+      <w:proofErr w:type="spellStart"/>
+      <w:r>
+        <w:t>procedures</w:t>
+      </w:r>
+      <w:proofErr w:type="spellEnd"/>
+      <w:r>
+        <w:t>, vistas y funciones para automatizar algunas funciones y para comodidad de uso al administrador.</w:t>
       </w:r>
     </w:p>
     <w:p>
       <w:pPr>
-        <w:pStyle w:val="paragraph"/>
-        <w:ind w:left="0" w:firstLine="0"/>
-      </w:pPr>
-      <w:r>
-        <w:t xml:space="preserve">Se generarán múltiples entradas de datos en estas tablas para poder evaluar su funcionamiento, así como </w:t>
-      </w:r>
-      <w:proofErr w:type="spellStart"/>
-      <w:r>
-        <w:t>triggers</w:t>
-      </w:r>
-      <w:proofErr w:type="spellEnd"/>
-      <w:r>
-        <w:t xml:space="preserve">, </w:t>
-      </w:r>
-      <w:proofErr w:type="spellStart"/>
-      <w:r>
-        <w:t>procedures</w:t>
-      </w:r>
-      <w:proofErr w:type="spellEnd"/>
-      <w:r>
-        <w:t>, vistas y funciones para automatizar algunas funciones y para comodidad de uso al administrador.</w:t>
-      </w:r>
-    </w:p>
-    <w:p>
-      <w:pPr>
         <w:pStyle w:val="Ttulo1"/>
       </w:pPr>
-      <w:bookmarkStart w:id="5" w:name="_Toc434909687"/>
+      <w:bookmarkStart w:id="6" w:name="_Toc434909687"/>
       <w:r>
         <w:t>Propósito</w:t>
       </w:r>
@@ -1367,8 +1369,8 @@
       <w:r>
         <w:t>.</w:t>
       </w:r>
-      <w:bookmarkEnd w:id="4"/>
       <w:bookmarkEnd w:id="5"/>
+      <w:bookmarkEnd w:id="6"/>
     </w:p>
     <w:p>
       <w:pPr>
@@ -1378,12 +1380,12 @@
           <w:numId w:val="1"/>
         </w:numPr>
       </w:pPr>
-      <w:bookmarkStart w:id="6" w:name="_Toc434909688"/>
-      <w:bookmarkStart w:id="7" w:name="_Toc3960800"/>
+      <w:bookmarkStart w:id="7" w:name="_Toc434909688"/>
+      <w:bookmarkStart w:id="8" w:name="_Toc3960800"/>
       <w:r>
         <w:t>Objetivo general.</w:t>
       </w:r>
-      <w:bookmarkEnd w:id="6"/>
+      <w:bookmarkEnd w:id="7"/>
     </w:p>
     <w:p>
       <w:pPr>
@@ -1443,16 +1445,16 @@
       <w:pPr>
         <w:pStyle w:val="Ttulo1"/>
       </w:pPr>
-      <w:bookmarkStart w:id="8" w:name="_Toc434909689"/>
-      <w:bookmarkStart w:id="9" w:name="_Toc3960812"/>
-      <w:bookmarkEnd w:id="7"/>
+      <w:bookmarkStart w:id="9" w:name="_Toc434909689"/>
+      <w:bookmarkStart w:id="10" w:name="_Toc3960812"/>
+      <w:bookmarkEnd w:id="8"/>
       <w:r>
         <w:t>Alcance del Proyecto</w:t>
       </w:r>
       <w:r>
         <w:t>.</w:t>
       </w:r>
-      <w:bookmarkEnd w:id="8"/>
+      <w:bookmarkEnd w:id="9"/>
     </w:p>
     <w:p>
       <w:pPr>
@@ -1470,14 +1472,14 @@
           <w:numId w:val="1"/>
         </w:numPr>
       </w:pPr>
-      <w:bookmarkStart w:id="10" w:name="_Toc434909690"/>
+      <w:bookmarkStart w:id="11" w:name="_Toc434909690"/>
       <w:r>
         <w:rPr>
           <w:color w:val="000000" w:themeColor="text1"/>
         </w:rPr>
         <w:t>Objetivos Específicos.</w:t>
       </w:r>
-      <w:bookmarkEnd w:id="10"/>
+      <w:bookmarkEnd w:id="11"/>
       <w:r>
         <w:t xml:space="preserve"> </w:t>
       </w:r>
@@ -1586,8 +1588,6 @@
           <w:color w:val="000000" w:themeColor="text1"/>
         </w:rPr>
       </w:pPr>
-      <w:bookmarkStart w:id="11" w:name="_GoBack"/>
-      <w:bookmarkEnd w:id="11"/>
     </w:p>
     <w:p>
       <w:pPr>
@@ -1630,7 +1630,7 @@
       </w:r>
       <w:bookmarkEnd w:id="12"/>
     </w:p>
-    <w:bookmarkEnd w:id="9"/>
+    <w:bookmarkEnd w:id="10"/>
     <w:p>
       <w:pPr>
         <w:pStyle w:val="paragraph"/>
@@ -3150,7 +3150,7 @@
                               <wp:inline distT="0" distB="0" distL="0" distR="0" wp14:anchorId="6A7240AC" wp14:editId="031637BA">
                                 <wp:extent cx="839470" cy="699558"/>
                                 <wp:effectExtent l="0" t="0" r="0" b="5715"/>
-                                <wp:docPr id="7" name="Imagen 7" descr="http://media3.giphy.com/media/UHKL9BtyM4WrK/giphy.gif"/>
+                                <wp:docPr id="11" name="Imagen 11" descr="http://media3.giphy.com/media/UHKL9BtyM4WrK/giphy.gif"/>
                                 <wp:cNvGraphicFramePr>
                                   <a:graphicFrameLocks xmlns:a="http://schemas.openxmlformats.org/drawingml/2006/main" noChangeAspect="1"/>
                                 </wp:cNvGraphicFramePr>
@@ -3349,9 +3349,41 @@
         <w:szCs w:val="16"/>
       </w:rPr>
     </w:pPr>
-    <w:r>
-      <w:t>j_villarreal@uadec.edu.mx</w:t>
-    </w:r>
+    <w:hyperlink r:id="rId3" w:history="1">
+      <w:r>
+        <w:rPr>
+          <w:rStyle w:val="Hipervnculo"/>
+          <w:rFonts w:ascii="Arial" w:hAnsi="Arial" w:cs="Arial"/>
+          <w:sz w:val="16"/>
+          <w:szCs w:val="16"/>
+        </w:rPr>
+        <w:t>j_villarreal@uadec.edu.mx</w:t>
+      </w:r>
+    </w:hyperlink>
+  </w:p>
+  <w:p>
+    <w:pPr>
+      <w:jc w:val="right"/>
+      <w:rPr>
+        <w:rFonts w:ascii="Arial" w:hAnsi="Arial" w:cs="Arial"/>
+        <w:color w:val="4B4F56"/>
+        <w:sz w:val="16"/>
+        <w:szCs w:val="16"/>
+        <w:shd w:val="clear" w:color="auto" w:fill="FEFEFE"/>
+      </w:rPr>
+    </w:pPr>
+    <w:hyperlink r:id="rId4" w:history="1">
+      <w:r>
+        <w:rPr>
+          <w:rStyle w:val="Hipervnculo"/>
+          <w:rFonts w:ascii="Arial" w:hAnsi="Arial" w:cs="Arial"/>
+          <w:sz w:val="16"/>
+          <w:szCs w:val="16"/>
+          <w:shd w:val="clear" w:color="auto" w:fill="FEFEFE"/>
+        </w:rPr>
+        <w:t>ivan_carreon@uadec.edu.mx</w:t>
+      </w:r>
+    </w:hyperlink>
   </w:p>
   <w:p>
     <w:pPr>
@@ -7573,7 +7605,7 @@
 </file>
 
 <file path=customXml/itemProps1.xml><?xml version="1.0" encoding="utf-8"?>
-<ds:datastoreItem xmlns:ds="http://schemas.openxmlformats.org/officeDocument/2006/customXml" ds:itemID="{82EC4860-1805-4D49-9AD8-CD87478F19A2}">
+<ds:datastoreItem xmlns:ds="http://schemas.openxmlformats.org/officeDocument/2006/customXml" ds:itemID="{7A56CDF1-5EE0-46F2-8220-2C6FDEEB187E}">
   <ds:schemaRefs>
     <ds:schemaRef ds:uri="http://schemas.openxmlformats.org/officeDocument/2006/bibliography"/>
   </ds:schemaRefs>

</xml_diff>